<commit_message>
add abount plaz pannels
</commit_message>
<xml_diff>
--- a/essay.docx
+++ b/essay.docx
@@ -1542,7 +1542,23 @@
           <w:sz w:val="32"/>
           <w:szCs w:val="32"/>
         </w:rPr>
-        <w:t xml:space="preserve">Подпиксели расположены в точках пересечения системы управляющих микроэлектродов, образующих прямоугольную сетку (см. рисунок выше). На </w:t>
+        <w:t xml:space="preserve">Подпиксели расположены в точках пересечения системы управляющих </w:t>
+      </w:r>
+      <w:r>
+        <w:rPr>
+          <w:rFonts w:ascii="Times New Roman" w:eastAsiaTheme="minorEastAsia" w:hAnsi="Times New Roman" w:cs="Times New Roman"/>
+          <w:sz w:val="32"/>
+          <w:szCs w:val="32"/>
+        </w:rPr>
+        <w:t>микро электродов</w:t>
+      </w:r>
+      <w:r>
+        <w:rPr>
+          <w:rFonts w:ascii="Times New Roman" w:eastAsiaTheme="minorEastAsia" w:hAnsi="Times New Roman" w:cs="Times New Roman"/>
+          <w:sz w:val="32"/>
+          <w:szCs w:val="32"/>
+        </w:rPr>
+        <w:t xml:space="preserve">, образующих прямоугольную сетку (см. рисунок выше). На </w:t>
       </w:r>
       <w:r>
         <w:rPr>
@@ -1630,7 +1646,23 @@
           <w:sz w:val="32"/>
           <w:szCs w:val="32"/>
         </w:rPr>
-        <w:t xml:space="preserve"> тонкопленочных электрода. Один из них – электрод сканирования, другой – электрод подсветки. На внешней поверхности задней стеклянной пластины поперек всех пикселов наносят тонкоплёночный проводник – электрод адресации. Такое расположение электродов по отношению к подпикслеам позволяет при определенных амплитудах напряжений между электродами </w:t>
+        <w:t xml:space="preserve"> тонкопленочных электрода. Один из них – электрод сканирования, другой – электрод подсветки. На внешней поверхности задней стеклянной пластины поперек всех пикселов наносят тонкоплёночный проводник – электрод адресации. Такое расположение электродов по отношению к </w:t>
+      </w:r>
+      <w:r>
+        <w:rPr>
+          <w:rFonts w:ascii="Times New Roman" w:eastAsiaTheme="minorEastAsia" w:hAnsi="Times New Roman" w:cs="Times New Roman"/>
+          <w:sz w:val="32"/>
+          <w:szCs w:val="32"/>
+        </w:rPr>
+        <w:t>подпикселами</w:t>
+      </w:r>
+      <w:r>
+        <w:rPr>
+          <w:rFonts w:ascii="Times New Roman" w:eastAsiaTheme="minorEastAsia" w:hAnsi="Times New Roman" w:cs="Times New Roman"/>
+          <w:sz w:val="32"/>
+          <w:szCs w:val="32"/>
+        </w:rPr>
+        <w:t xml:space="preserve"> позволяет при определенных амплитудах напряжений между электродами </w:t>
       </w:r>
       <w:r>
         <w:rPr>

</xml_diff>